<commit_message>
Add specification for business process
</commit_message>
<xml_diff>
--- a/Especificacion de CU/Comprar materiales de construccion.docx
+++ b/Especificacion de CU/Comprar materiales de construccion.docx
@@ -86,8 +86,6 @@
         </w:rPr>
         <w:t>Parámetros:</w:t>
       </w:r>
-      <w:bookmarkStart w:id="0" w:name="_GoBack"/>
-      <w:bookmarkEnd w:id="0"/>
     </w:p>
     <w:p>
       <w:pPr>
@@ -112,6 +110,13 @@
         </w:rPr>
         <w:t>*Elemento:</w:t>
       </w:r>
+      <w:r>
+        <w:rPr>
+          <w:rFonts w:ascii="Calibri" w:eastAsia="Calibri" w:hAnsi="Calibri" w:cs="Calibri"/>
+          <w:b/>
+        </w:rPr>
+        <w:t xml:space="preserve"> </w:t>
+      </w:r>
     </w:p>
     <w:p>
       <w:pPr>
@@ -136,6 +141,19 @@
         </w:rPr>
         <w:t>*Atributos clave:</w:t>
       </w:r>
+      <w:r>
+        <w:rPr>
+          <w:rFonts w:ascii="Calibri" w:eastAsia="Calibri" w:hAnsi="Calibri" w:cs="Calibri"/>
+          <w:b/>
+        </w:rPr>
+        <w:t xml:space="preserve"> </w:t>
+      </w:r>
+      <w:r>
+        <w:rPr>
+          <w:rFonts w:ascii="Calibri" w:eastAsia="Calibri" w:hAnsi="Calibri" w:cs="Calibri"/>
+        </w:rPr>
+        <w:t>id, Obra</w:t>
+      </w:r>
     </w:p>
     <w:p>
       <w:pPr>
@@ -160,6 +178,19 @@
         </w:rPr>
         <w:t>*Atributos No clave:</w:t>
       </w:r>
+      <w:r>
+        <w:rPr>
+          <w:rFonts w:ascii="Calibri" w:eastAsia="Calibri" w:hAnsi="Calibri" w:cs="Calibri"/>
+          <w:b/>
+        </w:rPr>
+        <w:t xml:space="preserve"> </w:t>
+      </w:r>
+      <w:r>
+        <w:rPr>
+          <w:rFonts w:ascii="Calibri" w:eastAsia="Calibri" w:hAnsi="Calibri" w:cs="Calibri"/>
+        </w:rPr>
+        <w:t>Contratista</w:t>
+      </w:r>
     </w:p>
     <w:p>
       <w:pPr>
@@ -183,6 +214,55 @@
           <w:b/>
         </w:rPr>
         <w:t>*Actor:</w:t>
+      </w:r>
+      <w:r>
+        <w:rPr>
+          <w:rFonts w:ascii="Calibri" w:eastAsia="Calibri" w:hAnsi="Calibri" w:cs="Calibri"/>
+          <w:b/>
+        </w:rPr>
+        <w:t xml:space="preserve"> </w:t>
+      </w:r>
+      <w:r>
+        <w:rPr>
+          <w:rFonts w:ascii="Calibri" w:eastAsia="Calibri" w:hAnsi="Calibri" w:cs="Calibri"/>
+        </w:rPr>
+        <w:t>Enca</w:t>
+      </w:r>
+      <w:r>
+        <w:rPr>
+          <w:rFonts w:ascii="Calibri" w:eastAsia="Calibri" w:hAnsi="Calibri" w:cs="Calibri"/>
+        </w:rPr>
+        <w:t>rgado de compra de</w:t>
+      </w:r>
+      <w:r>
+        <w:rPr>
+          <w:rFonts w:ascii="Calibri" w:eastAsia="Calibri" w:hAnsi="Calibri" w:cs="Calibri"/>
+        </w:rPr>
+        <w:t xml:space="preserve"> </w:t>
+      </w:r>
+      <w:r>
+        <w:rPr>
+          <w:rFonts w:ascii="Calibri" w:eastAsia="Calibri" w:hAnsi="Calibri" w:cs="Calibri"/>
+        </w:rPr>
+        <w:t>M</w:t>
+      </w:r>
+      <w:r>
+        <w:rPr>
+          <w:rFonts w:ascii="Calibri" w:eastAsia="Calibri" w:hAnsi="Calibri" w:cs="Calibri"/>
+        </w:rPr>
+        <w:t xml:space="preserve">ateriales de </w:t>
+      </w:r>
+      <w:r>
+        <w:rPr>
+          <w:rFonts w:ascii="Calibri" w:eastAsia="Calibri" w:hAnsi="Calibri" w:cs="Calibri"/>
+        </w:rPr>
+        <w:t>C</w:t>
+      </w:r>
+      <w:r>
+        <w:rPr>
+          <w:rFonts w:ascii="Calibri" w:eastAsia="Calibri" w:hAnsi="Calibri" w:cs="Calibri"/>
+        </w:rPr>
+        <w:t>onstrucción</w:t>
       </w:r>
     </w:p>
     <w:p>
@@ -252,6 +332,12 @@
         </w:rPr>
         <w:t xml:space="preserve"> </w:t>
       </w:r>
+      <w:r>
+        <w:rPr>
+          <w:rFonts w:ascii="Calibri" w:eastAsia="Calibri" w:hAnsi="Calibri" w:cs="Calibri"/>
+        </w:rPr>
+        <w:t>El encargado desea generar una orden de compra de Materiales de Construcción.</w:t>
+      </w:r>
     </w:p>
     <w:p>
       <w:pPr>
@@ -281,6 +367,19 @@
           <w:b/>
         </w:rPr>
         <w:t>:</w:t>
+      </w:r>
+      <w:r>
+        <w:rPr>
+          <w:rFonts w:ascii="Calibri" w:eastAsia="Calibri" w:hAnsi="Calibri" w:cs="Calibri"/>
+          <w:b/>
+        </w:rPr>
+        <w:t xml:space="preserve"> </w:t>
+      </w:r>
+      <w:r>
+        <w:rPr>
+          <w:rFonts w:ascii="Calibri" w:eastAsia="Calibri" w:hAnsi="Calibri" w:cs="Calibri"/>
+        </w:rPr>
+        <w:t>Los datos para una orden de compra son guardados correctamente.</w:t>
       </w:r>
     </w:p>
     <w:p>
@@ -305,7 +404,6 @@
         <w:jc w:val="both"/>
         <w:rPr>
           <w:rFonts w:ascii="Calibri" w:eastAsia="Calibri" w:hAnsi="Calibri" w:cs="Calibri"/>
-          <w:b/>
         </w:rPr>
       </w:pPr>
       <w:r>
@@ -314,6 +412,31 @@
           <w:b/>
         </w:rPr>
         <w:t>Descripción:</w:t>
+      </w:r>
+      <w:r>
+        <w:rPr>
+          <w:rFonts w:ascii="Calibri" w:eastAsia="Calibri" w:hAnsi="Calibri" w:cs="Calibri"/>
+          <w:b/>
+        </w:rPr>
+        <w:t xml:space="preserve"> </w:t>
+      </w:r>
+      <w:r>
+        <w:rPr>
+          <w:rFonts w:ascii="Calibri" w:eastAsia="Calibri" w:hAnsi="Calibri" w:cs="Calibri"/>
+        </w:rPr>
+        <w:t>El encargado revisa los pedidos de Materiales de Construcción para una obra y confecciona una orden de compra para un Proveedor</w:t>
+      </w:r>
+      <w:r>
+        <w:rPr>
+          <w:rFonts w:ascii="Calibri" w:eastAsia="Calibri" w:hAnsi="Calibri" w:cs="Calibri"/>
+        </w:rPr>
+        <w:t xml:space="preserve"> dependiendo del stock disponible en el depósito</w:t>
+      </w:r>
+      <w:r>
+        <w:rPr>
+          <w:rFonts w:ascii="Calibri" w:eastAsia="Calibri" w:hAnsi="Calibri" w:cs="Calibri"/>
+        </w:rPr>
+        <w:t>.</w:t>
       </w:r>
     </w:p>
     <w:p>
@@ -428,7 +551,7 @@
               <w:rPr>
                 <w:rFonts w:ascii="Calibri" w:eastAsia="Calibri" w:hAnsi="Calibri" w:cs="Calibri"/>
               </w:rPr>
-              <w:t xml:space="preserve">  </w:t>
+              <w:t>1 – Solicita listar pedidos de una Obra</w:t>
             </w:r>
           </w:p>
           <w:p>
@@ -444,6 +567,123 @@
                 <w:rFonts w:ascii="Calibri" w:eastAsia="Calibri" w:hAnsi="Calibri" w:cs="Calibri"/>
               </w:rPr>
               <w:t xml:space="preserve"> </w:t>
+            </w:r>
+          </w:p>
+          <w:p>
+            <w:pPr>
+              <w:spacing w:after="200" w:line="276" w:lineRule="auto"/>
+              <w:jc w:val="both"/>
+              <w:rPr>
+                <w:rFonts w:ascii="Calibri" w:eastAsia="Calibri" w:hAnsi="Calibri" w:cs="Calibri"/>
+              </w:rPr>
+            </w:pPr>
+          </w:p>
+          <w:p>
+            <w:pPr>
+              <w:spacing w:after="200" w:line="276" w:lineRule="auto"/>
+              <w:jc w:val="both"/>
+              <w:rPr>
+                <w:rFonts w:ascii="Calibri" w:eastAsia="Calibri" w:hAnsi="Calibri" w:cs="Calibri"/>
+              </w:rPr>
+            </w:pPr>
+          </w:p>
+          <w:p>
+            <w:pPr>
+              <w:spacing w:after="200" w:line="276" w:lineRule="auto"/>
+              <w:jc w:val="both"/>
+              <w:rPr>
+                <w:rFonts w:ascii="Calibri" w:eastAsia="Calibri" w:hAnsi="Calibri" w:cs="Calibri"/>
+              </w:rPr>
+            </w:pPr>
+          </w:p>
+          <w:p>
+            <w:pPr>
+              <w:spacing w:after="200" w:line="276" w:lineRule="auto"/>
+              <w:jc w:val="both"/>
+              <w:rPr>
+                <w:rFonts w:ascii="Calibri" w:eastAsia="Calibri" w:hAnsi="Calibri" w:cs="Calibri"/>
+              </w:rPr>
+            </w:pPr>
+            <w:r>
+              <w:rPr>
+                <w:rFonts w:ascii="Calibri" w:eastAsia="Calibri" w:hAnsi="Calibri" w:cs="Calibri"/>
+              </w:rPr>
+              <w:t>5</w:t>
+            </w:r>
+            <w:r>
+              <w:rPr>
+                <w:rFonts w:ascii="Calibri" w:eastAsia="Calibri" w:hAnsi="Calibri" w:cs="Calibri"/>
+              </w:rPr>
+              <w:t xml:space="preserve"> </w:t>
+            </w:r>
+            <w:r>
+              <w:rPr>
+                <w:rFonts w:ascii="Calibri" w:eastAsia="Calibri" w:hAnsi="Calibri" w:cs="Calibri"/>
+              </w:rPr>
+              <w:t>–</w:t>
+            </w:r>
+            <w:r>
+              <w:rPr>
+                <w:rFonts w:ascii="Calibri" w:eastAsia="Calibri" w:hAnsi="Calibri" w:cs="Calibri"/>
+              </w:rPr>
+              <w:t xml:space="preserve"> </w:t>
+            </w:r>
+            <w:r>
+              <w:rPr>
+                <w:rFonts w:ascii="Calibri" w:eastAsia="Calibri" w:hAnsi="Calibri" w:cs="Calibri"/>
+              </w:rPr>
+              <w:t>Ingresa cantidades a comprar según corresponda</w:t>
+            </w:r>
+          </w:p>
+          <w:p>
+            <w:pPr>
+              <w:spacing w:after="200" w:line="276" w:lineRule="auto"/>
+              <w:jc w:val="both"/>
+              <w:rPr>
+                <w:rFonts w:ascii="Calibri" w:eastAsia="Calibri" w:hAnsi="Calibri" w:cs="Calibri"/>
+              </w:rPr>
+            </w:pPr>
+            <w:r>
+              <w:rPr>
+                <w:rFonts w:ascii="Calibri" w:eastAsia="Calibri" w:hAnsi="Calibri" w:cs="Calibri"/>
+              </w:rPr>
+              <w:t>6</w:t>
+            </w:r>
+            <w:r>
+              <w:rPr>
+                <w:rFonts w:ascii="Calibri" w:eastAsia="Calibri" w:hAnsi="Calibri" w:cs="Calibri"/>
+              </w:rPr>
+              <w:t xml:space="preserve"> – Solicita listar Proveedores</w:t>
+            </w:r>
+          </w:p>
+          <w:p>
+            <w:pPr>
+              <w:spacing w:after="200" w:line="276" w:lineRule="auto"/>
+              <w:jc w:val="both"/>
+              <w:rPr>
+                <w:rFonts w:ascii="Calibri" w:eastAsia="Calibri" w:hAnsi="Calibri" w:cs="Calibri"/>
+              </w:rPr>
+            </w:pPr>
+          </w:p>
+          <w:p>
+            <w:pPr>
+              <w:spacing w:after="200" w:line="276" w:lineRule="auto"/>
+              <w:jc w:val="both"/>
+              <w:rPr>
+                <w:rFonts w:ascii="Calibri" w:eastAsia="Calibri" w:hAnsi="Calibri" w:cs="Calibri"/>
+              </w:rPr>
+            </w:pPr>
+            <w:r>
+              <w:rPr>
+                <w:rFonts w:ascii="Calibri" w:eastAsia="Calibri" w:hAnsi="Calibri" w:cs="Calibri"/>
+              </w:rPr>
+              <w:t>8</w:t>
+            </w:r>
+            <w:r>
+              <w:rPr>
+                <w:rFonts w:ascii="Calibri" w:eastAsia="Calibri" w:hAnsi="Calibri" w:cs="Calibri"/>
+              </w:rPr>
+              <w:t xml:space="preserve"> – Selecciona un Proveedor.</w:t>
             </w:r>
           </w:p>
         </w:tc>
@@ -459,6 +699,271 @@
                 <w:rFonts w:ascii="Calibri" w:eastAsia="Calibri" w:hAnsi="Calibri" w:cs="Calibri"/>
               </w:rPr>
             </w:pPr>
+            <w:r>
+              <w:rPr>
+                <w:rFonts w:ascii="Calibri" w:eastAsia="Calibri" w:hAnsi="Calibri" w:cs="Calibri"/>
+              </w:rPr>
+              <w:t>2 – Muestra listado de pedidos de la obra &lt;&lt;</w:t>
+            </w:r>
+            <w:proofErr w:type="spellStart"/>
+            <w:r>
+              <w:rPr>
+                <w:rFonts w:ascii="Calibri" w:eastAsia="Calibri" w:hAnsi="Calibri" w:cs="Calibri"/>
+              </w:rPr>
+              <w:t>include</w:t>
+            </w:r>
+            <w:proofErr w:type="spellEnd"/>
+            <w:r>
+              <w:rPr>
+                <w:rFonts w:ascii="Calibri" w:eastAsia="Calibri" w:hAnsi="Calibri" w:cs="Calibri"/>
+              </w:rPr>
+              <w:t xml:space="preserve"> gestionar pedidos de materiales de </w:t>
+            </w:r>
+            <w:proofErr w:type="spellStart"/>
+            <w:r>
+              <w:rPr>
+                <w:rFonts w:ascii="Calibri" w:eastAsia="Calibri" w:hAnsi="Calibri" w:cs="Calibri"/>
+              </w:rPr>
+              <w:t>construccion</w:t>
+            </w:r>
+            <w:proofErr w:type="spellEnd"/>
+            <w:r>
+              <w:rPr>
+                <w:rFonts w:ascii="Calibri" w:eastAsia="Calibri" w:hAnsi="Calibri" w:cs="Calibri"/>
+              </w:rPr>
+              <w:t>&gt;&gt;</w:t>
+            </w:r>
+          </w:p>
+          <w:p>
+            <w:pPr>
+              <w:spacing w:after="200" w:line="276" w:lineRule="auto"/>
+              <w:jc w:val="both"/>
+              <w:rPr>
+                <w:rFonts w:ascii="Calibri" w:eastAsia="Calibri" w:hAnsi="Calibri" w:cs="Calibri"/>
+              </w:rPr>
+            </w:pPr>
+            <w:r>
+              <w:rPr>
+                <w:rFonts w:ascii="Calibri" w:eastAsia="Calibri" w:hAnsi="Calibri" w:cs="Calibri"/>
+              </w:rPr>
+              <w:t>3 – Confecciona un listado con productos y cantidades totales requeridas</w:t>
+            </w:r>
+          </w:p>
+          <w:p>
+            <w:pPr>
+              <w:spacing w:after="200" w:line="276" w:lineRule="auto"/>
+              <w:jc w:val="both"/>
+              <w:rPr>
+                <w:rFonts w:ascii="Calibri" w:eastAsia="Calibri" w:hAnsi="Calibri" w:cs="Calibri"/>
+              </w:rPr>
+            </w:pPr>
+            <w:r>
+              <w:rPr>
+                <w:rFonts w:ascii="Calibri" w:eastAsia="Calibri" w:hAnsi="Calibri" w:cs="Calibri"/>
+              </w:rPr>
+              <w:t>4</w:t>
+            </w:r>
+            <w:r>
+              <w:rPr>
+                <w:rFonts w:ascii="Calibri" w:eastAsia="Calibri" w:hAnsi="Calibri" w:cs="Calibri"/>
+              </w:rPr>
+              <w:t xml:space="preserve"> – Muestra listado de productos en stock &lt;&lt;</w:t>
+            </w:r>
+            <w:proofErr w:type="spellStart"/>
+            <w:r>
+              <w:rPr>
+                <w:rFonts w:ascii="Calibri" w:eastAsia="Calibri" w:hAnsi="Calibri" w:cs="Calibri"/>
+              </w:rPr>
+              <w:t>include</w:t>
+            </w:r>
+            <w:proofErr w:type="spellEnd"/>
+            <w:r>
+              <w:rPr>
+                <w:rFonts w:ascii="Calibri" w:eastAsia="Calibri" w:hAnsi="Calibri" w:cs="Calibri"/>
+              </w:rPr>
+              <w:t xml:space="preserve"> gestionar producto&gt;&gt;</w:t>
+            </w:r>
+          </w:p>
+          <w:p>
+            <w:pPr>
+              <w:spacing w:after="200" w:line="276" w:lineRule="auto"/>
+              <w:jc w:val="both"/>
+              <w:rPr>
+                <w:rFonts w:ascii="Calibri" w:eastAsia="Calibri" w:hAnsi="Calibri" w:cs="Calibri"/>
+              </w:rPr>
+            </w:pPr>
+          </w:p>
+          <w:p>
+            <w:pPr>
+              <w:spacing w:after="200" w:line="276" w:lineRule="auto"/>
+              <w:jc w:val="both"/>
+              <w:rPr>
+                <w:rFonts w:ascii="Calibri" w:eastAsia="Calibri" w:hAnsi="Calibri" w:cs="Calibri"/>
+              </w:rPr>
+            </w:pPr>
+          </w:p>
+          <w:p>
+            <w:pPr>
+              <w:spacing w:after="200" w:line="276" w:lineRule="auto"/>
+              <w:jc w:val="both"/>
+              <w:rPr>
+                <w:rFonts w:ascii="Calibri" w:eastAsia="Calibri" w:hAnsi="Calibri" w:cs="Calibri"/>
+              </w:rPr>
+            </w:pPr>
+            <w:r>
+              <w:rPr>
+                <w:rFonts w:ascii="Calibri" w:eastAsia="Calibri" w:hAnsi="Calibri" w:cs="Calibri"/>
+              </w:rPr>
+              <w:t>7</w:t>
+            </w:r>
+            <w:r>
+              <w:rPr>
+                <w:rFonts w:ascii="Calibri" w:eastAsia="Calibri" w:hAnsi="Calibri" w:cs="Calibri"/>
+              </w:rPr>
+              <w:t xml:space="preserve"> – Muestra listado de Proveedores &lt;&lt;</w:t>
+            </w:r>
+            <w:proofErr w:type="spellStart"/>
+            <w:r>
+              <w:rPr>
+                <w:rFonts w:ascii="Calibri" w:eastAsia="Calibri" w:hAnsi="Calibri" w:cs="Calibri"/>
+              </w:rPr>
+              <w:t>include</w:t>
+            </w:r>
+            <w:proofErr w:type="spellEnd"/>
+            <w:r>
+              <w:rPr>
+                <w:rFonts w:ascii="Calibri" w:eastAsia="Calibri" w:hAnsi="Calibri" w:cs="Calibri"/>
+              </w:rPr>
+              <w:t xml:space="preserve"> gestionar proveedor&gt;&gt;</w:t>
+            </w:r>
+          </w:p>
+          <w:p>
+            <w:pPr>
+              <w:spacing w:after="200" w:line="276" w:lineRule="auto"/>
+              <w:jc w:val="both"/>
+              <w:rPr>
+                <w:rFonts w:ascii="Calibri" w:eastAsia="Calibri" w:hAnsi="Calibri" w:cs="Calibri"/>
+              </w:rPr>
+            </w:pPr>
+          </w:p>
+          <w:p>
+            <w:pPr>
+              <w:spacing w:after="200" w:line="276" w:lineRule="auto"/>
+              <w:jc w:val="both"/>
+              <w:rPr>
+                <w:rFonts w:ascii="Calibri" w:eastAsia="Calibri" w:hAnsi="Calibri" w:cs="Calibri"/>
+              </w:rPr>
+            </w:pPr>
+            <w:r>
+              <w:rPr>
+                <w:rFonts w:ascii="Calibri" w:eastAsia="Calibri" w:hAnsi="Calibri" w:cs="Calibri"/>
+              </w:rPr>
+              <w:t>9</w:t>
+            </w:r>
+            <w:r>
+              <w:rPr>
+                <w:rFonts w:ascii="Calibri" w:eastAsia="Calibri" w:hAnsi="Calibri" w:cs="Calibri"/>
+              </w:rPr>
+              <w:t xml:space="preserve"> – </w:t>
+            </w:r>
+            <w:r>
+              <w:rPr>
+                <w:rFonts w:ascii="Calibri" w:eastAsia="Calibri" w:hAnsi="Calibri" w:cs="Calibri"/>
+              </w:rPr>
+              <w:t>Genera listado con membrete listo para imprimir</w:t>
+            </w:r>
+          </w:p>
+          <w:p>
+            <w:pPr>
+              <w:spacing w:after="200" w:line="276" w:lineRule="auto"/>
+              <w:jc w:val="both"/>
+              <w:rPr>
+                <w:rFonts w:ascii="Calibri" w:eastAsia="Calibri" w:hAnsi="Calibri" w:cs="Calibri"/>
+              </w:rPr>
+            </w:pPr>
+            <w:r>
+              <w:rPr>
+                <w:rFonts w:ascii="Calibri" w:eastAsia="Calibri" w:hAnsi="Calibri" w:cs="Calibri"/>
+              </w:rPr>
+              <w:t>1</w:t>
+            </w:r>
+            <w:r>
+              <w:rPr>
+                <w:rFonts w:ascii="Calibri" w:eastAsia="Calibri" w:hAnsi="Calibri" w:cs="Calibri"/>
+              </w:rPr>
+              <w:t>0</w:t>
+            </w:r>
+            <w:r>
+              <w:rPr>
+                <w:rFonts w:ascii="Calibri" w:eastAsia="Calibri" w:hAnsi="Calibri" w:cs="Calibri"/>
+              </w:rPr>
+              <w:t xml:space="preserve"> – Exporta el listado a formato </w:t>
+            </w:r>
+            <w:proofErr w:type="spellStart"/>
+            <w:r>
+              <w:rPr>
+                <w:rFonts w:ascii="Calibri" w:eastAsia="Calibri" w:hAnsi="Calibri" w:cs="Calibri"/>
+              </w:rPr>
+              <w:t>pdf</w:t>
+            </w:r>
+            <w:proofErr w:type="spellEnd"/>
+          </w:p>
+          <w:p>
+            <w:pPr>
+              <w:spacing w:after="200" w:line="276" w:lineRule="auto"/>
+              <w:jc w:val="both"/>
+              <w:rPr>
+                <w:rFonts w:ascii="Calibri" w:eastAsia="Calibri" w:hAnsi="Calibri" w:cs="Calibri"/>
+              </w:rPr>
+            </w:pPr>
+            <w:r>
+              <w:rPr>
+                <w:rFonts w:ascii="Calibri" w:eastAsia="Calibri" w:hAnsi="Calibri" w:cs="Calibri"/>
+              </w:rPr>
+              <w:t>1</w:t>
+            </w:r>
+            <w:r>
+              <w:rPr>
+                <w:rFonts w:ascii="Calibri" w:eastAsia="Calibri" w:hAnsi="Calibri" w:cs="Calibri"/>
+              </w:rPr>
+              <w:t>1</w:t>
+            </w:r>
+            <w:bookmarkStart w:id="0" w:name="_GoBack"/>
+            <w:bookmarkEnd w:id="0"/>
+            <w:r>
+              <w:rPr>
+                <w:rFonts w:ascii="Calibri" w:eastAsia="Calibri" w:hAnsi="Calibri" w:cs="Calibri"/>
+              </w:rPr>
+              <w:t xml:space="preserve"> – Registra los datos &lt;&lt;</w:t>
+            </w:r>
+            <w:proofErr w:type="spellStart"/>
+            <w:r>
+              <w:rPr>
+                <w:rFonts w:ascii="Calibri" w:eastAsia="Calibri" w:hAnsi="Calibri" w:cs="Calibri"/>
+              </w:rPr>
+              <w:t>include</w:t>
+            </w:r>
+            <w:proofErr w:type="spellEnd"/>
+            <w:r>
+              <w:rPr>
+                <w:rFonts w:ascii="Calibri" w:eastAsia="Calibri" w:hAnsi="Calibri" w:cs="Calibri"/>
+              </w:rPr>
+              <w:t xml:space="preserve"> gestionar </w:t>
+            </w:r>
+            <w:proofErr w:type="spellStart"/>
+            <w:r>
+              <w:rPr>
+                <w:rFonts w:ascii="Calibri" w:eastAsia="Calibri" w:hAnsi="Calibri" w:cs="Calibri"/>
+              </w:rPr>
+              <w:t>oden</w:t>
+            </w:r>
+            <w:proofErr w:type="spellEnd"/>
+            <w:r>
+              <w:rPr>
+                <w:rFonts w:ascii="Calibri" w:eastAsia="Calibri" w:hAnsi="Calibri" w:cs="Calibri"/>
+              </w:rPr>
+              <w:t xml:space="preserve"> de compra&gt;&gt;</w:t>
+            </w:r>
           </w:p>
         </w:tc>
       </w:tr>
@@ -480,14 +985,44 @@
       <w:pPr>
         <w:spacing w:after="200"/>
         <w:jc w:val="both"/>
+        <w:rPr>
+          <w:rFonts w:ascii="Calibri" w:eastAsia="Calibri" w:hAnsi="Calibri" w:cs="Calibri"/>
+        </w:rPr>
       </w:pPr>
+      <w:r>
+        <w:t xml:space="preserve">10.1 - </w:t>
+      </w:r>
+      <w:r>
+        <w:rPr>
+          <w:rFonts w:ascii="Calibri" w:eastAsia="Calibri" w:hAnsi="Calibri" w:cs="Calibri"/>
+        </w:rPr>
+        <w:t>Chequea si hay convenios disponibles con el proveedor seleccionado &lt;&lt;</w:t>
+      </w:r>
       <w:proofErr w:type="spellStart"/>
       <w:r>
-        <w:t>Explicacion</w:t>
+        <w:rPr>
+          <w:rFonts w:ascii="Calibri" w:eastAsia="Calibri" w:hAnsi="Calibri" w:cs="Calibri"/>
+        </w:rPr>
+        <w:t>extend</w:t>
       </w:r>
       <w:proofErr w:type="spellEnd"/>
       <w:r>
-        <w:t xml:space="preserve"> puntos</w:t>
+        <w:rPr>
+          <w:rFonts w:ascii="Calibri" w:eastAsia="Calibri" w:hAnsi="Calibri" w:cs="Calibri"/>
+        </w:rPr>
+        <w:t xml:space="preserve"> gestionar convenio&gt;&gt;</w:t>
+      </w:r>
+    </w:p>
+    <w:p>
+      <w:pPr>
+        <w:spacing w:after="200"/>
+        <w:jc w:val="both"/>
+      </w:pPr>
+      <w:r>
+        <w:rPr>
+          <w:rFonts w:ascii="Calibri" w:eastAsia="Calibri" w:hAnsi="Calibri" w:cs="Calibri"/>
+        </w:rPr>
+        <w:t>10.2 – Si existe un convenio disponible aplica el descuento correspondiente al precio total.</w:t>
       </w:r>
     </w:p>
     <w:sectPr>

</xml_diff>